<commit_message>
connected all the submodules - yet to test (write testbench)
</commit_message>
<xml_diff>
--- a/my_5_stage_proc/MIPS Single cycle processor.docx
+++ b/my_5_stage_proc/MIPS Single cycle processor.docx
@@ -1,58 +1,56 @@
 
 <file path=word/document.xml><?xml version="1.0" encoding="utf-8"?>
-<w:document xmlns:wpc="http://schemas.microsoft.com/office/word/2010/wordprocessingCanvas" xmlns:cx="http://schemas.microsoft.com/office/drawing/2014/chartex" xmlns:cx1="http://schemas.microsoft.com/office/drawing/2015/9/8/chartex" xmlns:cx2="http://schemas.microsoft.com/office/drawing/2015/10/21/chartex" xmlns:cx3="http://schemas.microsoft.com/office/drawing/2016/5/9/chartex" xmlns:cx4="http://schemas.microsoft.com/office/drawing/2016/5/10/chartex" xmlns:cx5="http://schemas.microsoft.com/office/drawing/2016/5/11/chartex" xmlns:cx6="http://schemas.microsoft.com/office/drawing/2016/5/12/chartex" xmlns:cx7="http://schemas.microsoft.com/office/drawing/2016/5/13/chartex" xmlns:cx8="http://schemas.microsoft.com/office/drawing/2016/5/14/chartex" xmlns:mc="http://schemas.openxmlformats.org/markup-compatibility/2006" xmlns:aink="http://schemas.microsoft.com/office/drawing/2016/ink" xmlns:am3d="http://schemas.microsoft.com/office/drawing/2017/model3d" xmlns:o="urn:schemas-microsoft-com:office:office" xmlns:r="http://schemas.openxmlformats.org/officeDocument/2006/relationships" xmlns:m="http://schemas.openxmlformats.org/officeDocument/2006/math" xmlns:v="urn:schemas-microsoft-com:vml" xmlns:wp14="http://schemas.microsoft.com/office/word/2010/wordprocessingDrawing" xmlns:wp="http://schemas.openxmlformats.org/drawingml/2006/wordprocessingDrawing" xmlns:w10="urn:schemas-microsoft-com:office:word" xmlns:w="http://schemas.openxmlformats.org/wordprocessingml/2006/main" xmlns:w14="http://schemas.microsoft.com/office/word/2010/wordml" xmlns:w15="http://schemas.microsoft.com/office/word/2012/wordml" xmlns:w16cid="http://schemas.microsoft.com/office/word/2016/wordml/cid" xmlns:w16se="http://schemas.microsoft.com/office/word/2015/wordml/symex" xmlns:wpg="http://schemas.microsoft.com/office/word/2010/wordprocessingGroup" xmlns:wpi="http://schemas.microsoft.com/office/word/2010/wordprocessingInk" xmlns:wne="http://schemas.microsoft.com/office/word/2006/wordml" xmlns:wps="http://schemas.microsoft.com/office/word/2010/wordprocessingShape" mc:Ignorable="w14 w15 w16se w16cid wp14">
+<w:document xmlns:o="urn:schemas-microsoft-com:office:office" xmlns:r="http://schemas.openxmlformats.org/officeDocument/2006/relationships" xmlns:v="urn:schemas-microsoft-com:vml" xmlns:w="http://schemas.openxmlformats.org/wordprocessingml/2006/main" xmlns:w10="urn:schemas-microsoft-com:office:word" xmlns:wp="http://schemas.openxmlformats.org/drawingml/2006/wordprocessingDrawing" xmlns:wps="http://schemas.microsoft.com/office/word/2010/wordprocessingShape" xmlns:wpg="http://schemas.microsoft.com/office/word/2010/wordprocessingGroup" xmlns:mc="http://schemas.openxmlformats.org/markup-compatibility/2006" xmlns:wp14="http://schemas.microsoft.com/office/word/2010/wordprocessingDrawing" xmlns:w14="http://schemas.microsoft.com/office/word/2010/wordml" mc:Ignorable="w14 wp14">
   <w:body>
     <w:p>
       <w:pPr>
+        <w:pStyle w:val="Normal"/>
         <w:jc w:val="center"/>
+        <w:rPr/>
+      </w:pPr>
+      <w:r>
         <w:rPr>
           <w:b/>
           <w:bCs/>
           <w:sz w:val="28"/>
           <w:szCs w:val="28"/>
         </w:rPr>
-      </w:pPr>
-      <w:r>
-        <w:rPr>
-          <w:b/>
-          <w:bCs/>
-          <w:sz w:val="28"/>
-          <w:szCs w:val="28"/>
-        </w:rPr>
-        <w:t xml:space="preserve">MIPS </w:t>
-      </w:r>
-      <w:r>
-        <w:rPr>
-          <w:b/>
-          <w:bCs/>
-          <w:sz w:val="28"/>
-          <w:szCs w:val="28"/>
-        </w:rPr>
-        <w:t>pipelined</w:t>
-      </w:r>
-      <w:r>
-        <w:rPr>
-          <w:b/>
-          <w:bCs/>
-          <w:sz w:val="28"/>
-          <w:szCs w:val="28"/>
-        </w:rPr>
-        <w:t xml:space="preserve"> processor</w:t>
+        <w:t>MIPS pipelined processor</w:t>
       </w:r>
     </w:p>
     <w:p>
       <w:pPr>
+        <w:sectPr>
+          <w:type w:val="nextPage"/>
+          <w:pgSz w:orient="landscape" w:w="15840" w:h="12240"/>
+          <w:pgMar w:left="1440" w:right="1440" w:header="0" w:top="1440" w:footer="0" w:bottom="1440" w:gutter="0"/>
+          <w:pgNumType w:fmt="decimal"/>
+          <w:formProt w:val="false"/>
+          <w:textDirection w:val="lrTb"/>
+          <w:docGrid w:type="default" w:linePitch="360" w:charSpace="4294965247"/>
+        </w:sectPr>
+        <w:pStyle w:val="Normal"/>
         <w:jc w:val="center"/>
+        <w:rPr/>
       </w:pPr>
+      <w:bookmarkStart w:id="0" w:name="_GoBack"/>
+      <w:bookmarkStart w:id="1" w:name="_GoBack"/>
+      <w:bookmarkEnd w:id="1"/>
       <w:r>
-        <w:rPr>
-          <w:noProof/>
-        </w:rPr>
+        <w:rPr/>
         <w:drawing>
-          <wp:inline distT="0" distB="0" distL="0" distR="0" wp14:anchorId="314394EB" wp14:editId="5E68A363">
-            <wp:extent cx="8229600" cy="4960620"/>
+          <wp:anchor behindDoc="0" distT="0" distB="0" distL="0" distR="0" simplePos="0" locked="0" layoutInCell="1" allowOverlap="1" relativeHeight="6">
+            <wp:simplePos x="0" y="0"/>
+            <wp:positionH relativeFrom="column">
+              <wp:align>center</wp:align>
+            </wp:positionH>
+            <wp:positionV relativeFrom="paragraph">
+              <wp:posOffset>635</wp:posOffset>
+            </wp:positionV>
+            <wp:extent cx="8229600" cy="5057140"/>
             <wp:effectExtent l="0" t="0" r="0" b="0"/>
-            <wp:docPr id="1" name="Picture 1"/>
+            <wp:wrapSquare wrapText="largest"/>
+            <wp:docPr id="1" name="Image1" descr=""/>
             <wp:cNvGraphicFramePr>
               <a:graphicFrameLocks xmlns:a="http://schemas.openxmlformats.org/drawingml/2006/main" noChangeAspect="1"/>
             </wp:cNvGraphicFramePr>
@@ -60,19 +58,21 @@
               <a:graphicData uri="http://schemas.openxmlformats.org/drawingml/2006/picture">
                 <pic:pic xmlns:pic="http://schemas.openxmlformats.org/drawingml/2006/picture">
                   <pic:nvPicPr>
-                    <pic:cNvPr id="1" name=""/>
-                    <pic:cNvPicPr/>
+                    <pic:cNvPr id="1" name="Image1" descr=""/>
+                    <pic:cNvPicPr>
+                      <a:picLocks noChangeAspect="1" noChangeArrowheads="1"/>
+                    </pic:cNvPicPr>
                   </pic:nvPicPr>
                   <pic:blipFill>
-                    <a:blip r:embed="rId4"/>
+                    <a:blip r:embed="rId2"/>
                     <a:stretch>
                       <a:fillRect/>
                     </a:stretch>
                   </pic:blipFill>
-                  <pic:spPr>
+                  <pic:spPr bwMode="auto">
                     <a:xfrm>
                       <a:off x="0" y="0"/>
-                      <a:ext cx="8229600" cy="4960620"/>
+                      <a:ext cx="8229600" cy="5057140"/>
                     </a:xfrm>
                     <a:prstGeom prst="rect">
                       <a:avLst/>
@@ -81,32 +81,157 @@
                 </pic:pic>
               </a:graphicData>
             </a:graphic>
-          </wp:inline>
+          </wp:anchor>
         </w:drawing>
+        <mc:AlternateContent>
+          <mc:Choice Requires="wps">
+            <w:drawing>
+              <wp:anchor behindDoc="0" distT="0" distB="0" distL="0" distR="0" simplePos="0" locked="0" layoutInCell="1" allowOverlap="1" relativeHeight="7">
+                <wp:simplePos x="0" y="0"/>
+                <wp:positionH relativeFrom="column">
+                  <wp:posOffset>-252095</wp:posOffset>
+                </wp:positionH>
+                <wp:positionV relativeFrom="paragraph">
+                  <wp:posOffset>354965</wp:posOffset>
+                </wp:positionV>
+                <wp:extent cx="147320" cy="172085"/>
+                <wp:effectExtent l="0" t="0" r="0" b="0"/>
+                <wp:wrapNone/>
+                <wp:docPr id="2" name=""/>
+                <a:graphic xmlns:a="http://schemas.openxmlformats.org/drawingml/2006/main">
+                  <a:graphicData uri="http://schemas.microsoft.com/office/word/2010/wordprocessingShape">
+                    <wps:wsp>
+                      <wps:cNvSpPr txBox="1"/>
+                      <wps:spPr>
+                        <a:xfrm>
+                          <a:off x="0" y="0"/>
+                          <a:ext cx="146520" cy="171360"/>
+                        </a:xfrm>
+                        <a:prstGeom prst="rect">
+                          <a:avLst/>
+                        </a:prstGeom>
+                        <a:noFill/>
+                        <a:ln>
+                          <a:noFill/>
+                        </a:ln>
+                      </wps:spPr>
+                      <wps:bodyPr/>
+                    </wps:wsp>
+                  </a:graphicData>
+                </a:graphic>
+              </wp:anchor>
+            </w:drawing>
+          </mc:Choice>
+          <mc:Fallback>
+            <w:pict>
+              <v:shapetype id="shapetype_202" coordsize="21600,21600" o:spt="202" path="m,l,21600l21600,21600l21600,xe">
+                <v:stroke joinstyle="miter"/>
+                <v:path gradientshapeok="t" o:connecttype="rect"/>
+              </v:shapetype>
+              <v:shape id="shape_0" stroked="f" style="position:absolute;margin-left:-19.85pt;margin-top:27.95pt;width:11.5pt;height:13.45pt" type="shapetype_202">
+                <w10:wrap type="none"/>
+                <v:fill o:detectmouseclick="t" on="false"/>
+                <v:stroke color="black" joinstyle="round" endcap="flat"/>
+              </v:shape>
+            </w:pict>
+          </mc:Fallback>
+        </mc:AlternateContent>
+        <mc:AlternateContent>
+          <mc:Choice Requires="wps">
+            <w:drawing>
+              <wp:anchor behindDoc="0" distT="0" distB="0" distL="0" distR="0" simplePos="0" locked="0" layoutInCell="1" allowOverlap="1" relativeHeight="8">
+                <wp:simplePos x="0" y="0"/>
+                <wp:positionH relativeFrom="column">
+                  <wp:posOffset>3777615</wp:posOffset>
+                </wp:positionH>
+                <wp:positionV relativeFrom="paragraph">
+                  <wp:posOffset>2720975</wp:posOffset>
+                </wp:positionV>
+                <wp:extent cx="161925" cy="142240"/>
+                <wp:effectExtent l="0" t="0" r="0" b="0"/>
+                <wp:wrapNone/>
+                <wp:docPr id="3" name="Shape1"/>
+                <a:graphic xmlns:a="http://schemas.openxmlformats.org/drawingml/2006/main">
+                  <a:graphicData uri="http://schemas.microsoft.com/office/word/2010/wordprocessingShape">
+                    <wps:wsp>
+                      <wps:cNvSpPr txBox="1"/>
+                      <wps:spPr>
+                        <a:xfrm>
+                          <a:off x="0" y="0"/>
+                          <a:ext cx="161280" cy="141480"/>
+                        </a:xfrm>
+                        <a:prstGeom prst="rect">
+                          <a:avLst/>
+                        </a:prstGeom>
+                        <a:noFill/>
+                        <a:ln>
+                          <a:noFill/>
+                        </a:ln>
+                      </wps:spPr>
+                      <wps:txbx>
+                        <w:txbxContent>
+                          <w:p>
+                            <w:pPr>
+                              <w:overflowPunct w:val="false"/>
+                              <w:spacing w:before="0" w:after="0" w:lineRule="auto" w:line="240"/>
+                              <w:rPr/>
+                            </w:pPr>
+                            <w:r>
+                              <w:rPr>
+                                <w:sz w:val="14"/>
+                                <w:szCs w:val="14"/>
+                                <w:color w:val="FF0000"/>
+                              </w:rPr>
+                              <w:t>rdD</w:t>
+                            </w:r>
+                          </w:p>
+                        </w:txbxContent>
+                      </wps:txbx>
+                      <wps:bodyPr wrap="square" lIns="0" rIns="0" tIns="0" bIns="0">
+                        <a:spAutoFit/>
+                      </wps:bodyPr>
+                    </wps:wsp>
+                  </a:graphicData>
+                </a:graphic>
+              </wp:anchor>
+            </w:drawing>
+          </mc:Choice>
+          <mc:Fallback>
+            <w:pict>
+              <v:shape id="shape_0" ID="Shape1" stroked="f" style="position:absolute;margin-left:297.45pt;margin-top:214.25pt;width:12.65pt;height:11.1pt" type="shapetype_202">
+                <v:textbox>
+                  <w:txbxContent>
+                    <w:p>
+                      <w:pPr>
+                        <w:overflowPunct w:val="false"/>
+                        <w:spacing w:before="0" w:after="0" w:lineRule="auto" w:line="240"/>
+                        <w:rPr/>
+                      </w:pPr>
+                      <w:r>
+                        <w:rPr>
+                          <w:sz w:val="14"/>
+                          <w:szCs w:val="14"/>
+                          <w:color w:val="FF0000"/>
+                        </w:rPr>
+                        <w:t>rdD</w:t>
+                      </w:r>
+                    </w:p>
+                  </w:txbxContent>
+                </v:textbox>
+                <w10:wrap type="square"/>
+                <v:fill o:detectmouseclick="t" on="false"/>
+                <v:stroke color="black" joinstyle="round" endcap="flat"/>
+              </v:shape>
+            </w:pict>
+          </mc:Fallback>
+        </mc:AlternateContent>
       </w:r>
     </w:p>
     <w:p>
       <w:pPr>
-        <w:jc w:val="center"/>
-      </w:pPr>
-    </w:p>
-    <w:p>
-      <w:bookmarkStart w:id="0" w:name="_GoBack"/>
-      <w:bookmarkEnd w:id="0"/>
-    </w:p>
-    <w:p>
-      <w:pPr>
-        <w:sectPr>
-          <w:pgSz w:w="15840" w:h="12240" w:orient="landscape"/>
-          <w:pgMar w:top="1440" w:right="1440" w:bottom="1440" w:left="1440" w:header="720" w:footer="720" w:gutter="0"/>
-          <w:cols w:space="720"/>
-          <w:docGrid w:linePitch="360"/>
-        </w:sectPr>
-      </w:pPr>
-    </w:p>
-    <w:p>
-      <w:pPr>
+        <w:pStyle w:val="Normal"/>
         <w:rPr>
+          <w:b/>
           <w:b/>
           <w:bCs/>
           <w:sz w:val="24"/>
@@ -120,14 +245,15 @@
           <w:sz w:val="24"/>
           <w:szCs w:val="24"/>
         </w:rPr>
-        <w:lastRenderedPageBreak/>
         <w:t>ALU OPs:</w:t>
       </w:r>
     </w:p>
     <w:p>
       <w:pPr>
+        <w:pStyle w:val="Normal"/>
         <w:jc w:val="center"/>
         <w:rPr>
+          <w:b/>
           <w:b/>
           <w:bCs/>
           <w:sz w:val="24"/>
@@ -135,14 +261,12 @@
         </w:rPr>
       </w:pPr>
       <w:r>
-        <w:rPr>
-          <w:noProof/>
-        </w:rPr>
+        <w:rPr/>
         <w:drawing>
-          <wp:inline distT="0" distB="0" distL="0" distR="0" wp14:anchorId="14E8C8BB" wp14:editId="416974AB">
+          <wp:inline distT="0" distB="9525" distL="0" distR="0">
             <wp:extent cx="3105150" cy="1857375"/>
-            <wp:effectExtent l="0" t="0" r="0" b="9525"/>
-            <wp:docPr id="2" name="Picture 2"/>
+            <wp:effectExtent l="0" t="0" r="0" b="0"/>
+            <wp:docPr id="4" name="Picture 2" descr=""/>
             <wp:cNvGraphicFramePr>
               <a:graphicFrameLocks xmlns:a="http://schemas.openxmlformats.org/drawingml/2006/main" noChangeAspect="1"/>
             </wp:cNvGraphicFramePr>
@@ -150,16 +274,18 @@
               <a:graphicData uri="http://schemas.openxmlformats.org/drawingml/2006/picture">
                 <pic:pic xmlns:pic="http://schemas.openxmlformats.org/drawingml/2006/picture">
                   <pic:nvPicPr>
-                    <pic:cNvPr id="1" name=""/>
-                    <pic:cNvPicPr/>
+                    <pic:cNvPr id="4" name="Picture 2" descr=""/>
+                    <pic:cNvPicPr>
+                      <a:picLocks noChangeAspect="1" noChangeArrowheads="1"/>
+                    </pic:cNvPicPr>
                   </pic:nvPicPr>
                   <pic:blipFill>
-                    <a:blip r:embed="rId5"/>
+                    <a:blip r:embed="rId3"/>
                     <a:stretch>
                       <a:fillRect/>
                     </a:stretch>
                   </pic:blipFill>
-                  <pic:spPr>
+                  <pic:spPr bwMode="auto">
                     <a:xfrm>
                       <a:off x="0" y="0"/>
                       <a:ext cx="3105150" cy="1857375"/>
@@ -175,14 +301,12 @@
         </w:drawing>
       </w:r>
       <w:r>
-        <w:rPr>
-          <w:noProof/>
-        </w:rPr>
+        <w:rPr/>
         <w:drawing>
-          <wp:inline distT="0" distB="0" distL="0" distR="0" wp14:anchorId="05AD8995" wp14:editId="6D83DB37">
+          <wp:inline distT="0" distB="9525" distL="0" distR="9525">
             <wp:extent cx="2028825" cy="2447925"/>
-            <wp:effectExtent l="0" t="0" r="9525" b="9525"/>
-            <wp:docPr id="3" name="Picture 3"/>
+            <wp:effectExtent l="0" t="0" r="0" b="0"/>
+            <wp:docPr id="5" name="Picture 3" descr=""/>
             <wp:cNvGraphicFramePr>
               <a:graphicFrameLocks xmlns:a="http://schemas.openxmlformats.org/drawingml/2006/main" noChangeAspect="1"/>
             </wp:cNvGraphicFramePr>
@@ -190,16 +314,18 @@
               <a:graphicData uri="http://schemas.openxmlformats.org/drawingml/2006/picture">
                 <pic:pic xmlns:pic="http://schemas.openxmlformats.org/drawingml/2006/picture">
                   <pic:nvPicPr>
-                    <pic:cNvPr id="1" name=""/>
-                    <pic:cNvPicPr/>
+                    <pic:cNvPr id="5" name="Picture 3" descr=""/>
+                    <pic:cNvPicPr>
+                      <a:picLocks noChangeAspect="1" noChangeArrowheads="1"/>
+                    </pic:cNvPicPr>
                   </pic:nvPicPr>
                   <pic:blipFill>
-                    <a:blip r:embed="rId6"/>
+                    <a:blip r:embed="rId4"/>
                     <a:stretch>
                       <a:fillRect/>
                     </a:stretch>
                   </pic:blipFill>
-                  <pic:spPr>
+                  <pic:spPr bwMode="auto">
                     <a:xfrm>
                       <a:off x="0" y="0"/>
                       <a:ext cx="2028825" cy="2447925"/>
@@ -217,7 +343,9 @@
     </w:p>
     <w:p>
       <w:pPr>
+        <w:pStyle w:val="Normal"/>
         <w:rPr>
+          <w:b/>
           <w:b/>
           <w:bCs/>
           <w:sz w:val="24"/>
@@ -236,7 +364,9 @@
     </w:p>
     <w:p>
       <w:pPr>
+        <w:pStyle w:val="Normal"/>
         <w:rPr>
+          <w:b/>
           <w:b/>
           <w:bCs/>
           <w:sz w:val="24"/>
@@ -244,14 +374,12 @@
         </w:rPr>
       </w:pPr>
       <w:r>
-        <w:rPr>
-          <w:noProof/>
-        </w:rPr>
+        <w:rPr/>
         <w:drawing>
-          <wp:inline distT="0" distB="0" distL="0" distR="0" wp14:anchorId="767DAEC2" wp14:editId="4EA64A54">
-            <wp:extent cx="4133850" cy="2357389"/>
-            <wp:effectExtent l="0" t="0" r="0" b="5080"/>
-            <wp:docPr id="5" name="Picture 5"/>
+          <wp:inline distT="0" distB="5080" distL="0" distR="0">
+            <wp:extent cx="4133850" cy="2357120"/>
+            <wp:effectExtent l="0" t="0" r="0" b="0"/>
+            <wp:docPr id="6" name="Picture 5" descr=""/>
             <wp:cNvGraphicFramePr>
               <a:graphicFrameLocks xmlns:a="http://schemas.openxmlformats.org/drawingml/2006/main" noChangeAspect="1"/>
             </wp:cNvGraphicFramePr>
@@ -259,19 +387,21 @@
               <a:graphicData uri="http://schemas.openxmlformats.org/drawingml/2006/picture">
                 <pic:pic xmlns:pic="http://schemas.openxmlformats.org/drawingml/2006/picture">
                   <pic:nvPicPr>
-                    <pic:cNvPr id="1" name=""/>
-                    <pic:cNvPicPr/>
+                    <pic:cNvPr id="6" name="Picture 5" descr=""/>
+                    <pic:cNvPicPr>
+                      <a:picLocks noChangeAspect="1" noChangeArrowheads="1"/>
+                    </pic:cNvPicPr>
                   </pic:nvPicPr>
                   <pic:blipFill>
-                    <a:blip r:embed="rId7"/>
+                    <a:blip r:embed="rId5"/>
                     <a:stretch>
                       <a:fillRect/>
                     </a:stretch>
                   </pic:blipFill>
-                  <pic:spPr>
+                  <pic:spPr bwMode="auto">
                     <a:xfrm>
                       <a:off x="0" y="0"/>
-                      <a:ext cx="4135371" cy="2358256"/>
+                      <a:ext cx="4133850" cy="2357120"/>
                     </a:xfrm>
                     <a:prstGeom prst="rect">
                       <a:avLst/>
@@ -286,7 +416,9 @@
     </w:p>
     <w:p>
       <w:pPr>
+        <w:pStyle w:val="Normal"/>
         <w:rPr>
+          <w:b/>
           <w:b/>
           <w:bCs/>
           <w:sz w:val="24"/>
@@ -304,15 +436,21 @@
       </w:r>
     </w:p>
     <w:p>
+      <w:pPr>
+        <w:pStyle w:val="Normal"/>
+        <w:widowControl/>
+        <w:bidi w:val="0"/>
+        <w:spacing w:lineRule="auto" w:line="259" w:before="0" w:after="160"/>
+        <w:jc w:val="left"/>
+        <w:rPr/>
+      </w:pPr>
       <w:r>
-        <w:rPr>
-          <w:noProof/>
-        </w:rPr>
+        <w:rPr/>
         <w:drawing>
-          <wp:inline distT="0" distB="0" distL="0" distR="0" wp14:anchorId="5C7E4A1C" wp14:editId="0FCA00DA">
-            <wp:extent cx="6334154" cy="2028825"/>
-            <wp:effectExtent l="0" t="0" r="9525" b="0"/>
-            <wp:docPr id="7" name="Picture 7"/>
+          <wp:inline distT="0" distB="0" distL="0" distR="9525">
+            <wp:extent cx="6334125" cy="2028825"/>
+            <wp:effectExtent l="0" t="0" r="0" b="0"/>
+            <wp:docPr id="7" name="Picture 7" descr=""/>
             <wp:cNvGraphicFramePr>
               <a:graphicFrameLocks xmlns:a="http://schemas.openxmlformats.org/drawingml/2006/main" noChangeAspect="1"/>
             </wp:cNvGraphicFramePr>
@@ -320,19 +458,21 @@
               <a:graphicData uri="http://schemas.openxmlformats.org/drawingml/2006/picture">
                 <pic:pic xmlns:pic="http://schemas.openxmlformats.org/drawingml/2006/picture">
                   <pic:nvPicPr>
-                    <pic:cNvPr id="1" name=""/>
-                    <pic:cNvPicPr/>
+                    <pic:cNvPr id="7" name="Picture 7" descr=""/>
+                    <pic:cNvPicPr>
+                      <a:picLocks noChangeAspect="1" noChangeArrowheads="1"/>
+                    </pic:cNvPicPr>
                   </pic:nvPicPr>
                   <pic:blipFill>
-                    <a:blip r:embed="rId8"/>
+                    <a:blip r:embed="rId6"/>
                     <a:stretch>
                       <a:fillRect/>
                     </a:stretch>
                   </pic:blipFill>
-                  <pic:spPr>
+                  <pic:spPr bwMode="auto">
                     <a:xfrm>
                       <a:off x="0" y="0"/>
-                      <a:ext cx="6363580" cy="2038250"/>
+                      <a:ext cx="6334125" cy="2028825"/>
                     </a:xfrm>
                     <a:prstGeom prst="rect">
                       <a:avLst/>
@@ -346,43 +486,44 @@
       </w:r>
     </w:p>
     <w:sectPr>
+      <w:type w:val="nextPage"/>
       <w:pgSz w:w="12240" w:h="15840"/>
-      <w:pgMar w:top="1440" w:right="1440" w:bottom="1440" w:left="1440" w:header="720" w:footer="720" w:gutter="0"/>
-      <w:cols w:space="720"/>
-      <w:docGrid w:linePitch="360"/>
+      <w:pgMar w:left="1440" w:right="1440" w:header="0" w:top="1440" w:footer="0" w:bottom="1440" w:gutter="0"/>
+      <w:pgNumType w:fmt="decimal"/>
+      <w:formProt w:val="false"/>
+      <w:textDirection w:val="lrTb"/>
+      <w:docGrid w:type="default" w:linePitch="360" w:charSpace="4294965247"/>
     </w:sectPr>
   </w:body>
 </w:document>
 </file>
 
 <file path=word/styles.xml><?xml version="1.0" encoding="utf-8"?>
-<w:styles xmlns:mc="http://schemas.openxmlformats.org/markup-compatibility/2006" xmlns:r="http://schemas.openxmlformats.org/officeDocument/2006/relationships" xmlns:w="http://schemas.openxmlformats.org/wordprocessingml/2006/main" xmlns:w14="http://schemas.microsoft.com/office/word/2010/wordml" xmlns:w15="http://schemas.microsoft.com/office/word/2012/wordml" xmlns:w16cid="http://schemas.microsoft.com/office/word/2016/wordml/cid" xmlns:w16se="http://schemas.microsoft.com/office/word/2015/wordml/symex" mc:Ignorable="w14 w15 w16se w16cid">
+<w:styles xmlns:w="http://schemas.openxmlformats.org/wordprocessingml/2006/main" xmlns:w14="http://schemas.microsoft.com/office/word/2010/wordml" xmlns:mc="http://schemas.openxmlformats.org/markup-compatibility/2006" mc:Ignorable="w14">
   <w:docDefaults>
     <w:rPrDefault>
       <w:rPr>
-        <w:rFonts w:asciiTheme="minorHAnsi" w:eastAsiaTheme="minorHAnsi" w:hAnsiTheme="minorHAnsi" w:cstheme="minorBidi"/>
+        <w:rFonts w:ascii="Calibri" w:hAnsi="Calibri" w:eastAsia="Calibri" w:cs="" w:asciiTheme="minorHAnsi" w:cstheme="minorBidi" w:eastAsiaTheme="minorHAnsi" w:hAnsiTheme="minorHAnsi"/>
         <w:sz w:val="22"/>
         <w:szCs w:val="22"/>
         <w:lang w:val="en-US" w:eastAsia="en-US" w:bidi="ar-SA"/>
       </w:rPr>
     </w:rPrDefault>
     <w:pPrDefault>
-      <w:pPr>
-        <w:spacing w:after="160" w:line="259" w:lineRule="auto"/>
-      </w:pPr>
+      <w:pPr/>
     </w:pPrDefault>
   </w:docDefaults>
   <w:latentStyles w:defLockedState="0" w:defUIPriority="99" w:defSemiHidden="0" w:defUnhideWhenUsed="0" w:defQFormat="0" w:count="376">
     <w:lsdException w:name="Normal" w:uiPriority="0" w:qFormat="1"/>
     <w:lsdException w:name="heading 1" w:uiPriority="9" w:qFormat="1"/>
-    <w:lsdException w:name="heading 2" w:semiHidden="1" w:uiPriority="9" w:unhideWhenUsed="1" w:qFormat="1"/>
-    <w:lsdException w:name="heading 3" w:semiHidden="1" w:uiPriority="9" w:unhideWhenUsed="1" w:qFormat="1"/>
-    <w:lsdException w:name="heading 4" w:semiHidden="1" w:uiPriority="9" w:unhideWhenUsed="1" w:qFormat="1"/>
-    <w:lsdException w:name="heading 5" w:semiHidden="1" w:uiPriority="9" w:unhideWhenUsed="1" w:qFormat="1"/>
-    <w:lsdException w:name="heading 6" w:semiHidden="1" w:uiPriority="9" w:unhideWhenUsed="1" w:qFormat="1"/>
-    <w:lsdException w:name="heading 7" w:semiHidden="1" w:uiPriority="9" w:unhideWhenUsed="1" w:qFormat="1"/>
-    <w:lsdException w:name="heading 8" w:semiHidden="1" w:uiPriority="9" w:unhideWhenUsed="1" w:qFormat="1"/>
-    <w:lsdException w:name="heading 9" w:semiHidden="1" w:uiPriority="9" w:unhideWhenUsed="1" w:qFormat="1"/>
+    <w:lsdException w:name="heading 2" w:uiPriority="9" w:semiHidden="1" w:unhideWhenUsed="1" w:qFormat="1"/>
+    <w:lsdException w:name="heading 3" w:uiPriority="9" w:semiHidden="1" w:unhideWhenUsed="1" w:qFormat="1"/>
+    <w:lsdException w:name="heading 4" w:uiPriority="9" w:semiHidden="1" w:unhideWhenUsed="1" w:qFormat="1"/>
+    <w:lsdException w:name="heading 5" w:uiPriority="9" w:semiHidden="1" w:unhideWhenUsed="1" w:qFormat="1"/>
+    <w:lsdException w:name="heading 6" w:uiPriority="9" w:semiHidden="1" w:unhideWhenUsed="1" w:qFormat="1"/>
+    <w:lsdException w:name="heading 7" w:uiPriority="9" w:semiHidden="1" w:unhideWhenUsed="1" w:qFormat="1"/>
+    <w:lsdException w:name="heading 8" w:uiPriority="9" w:semiHidden="1" w:unhideWhenUsed="1" w:qFormat="1"/>
+    <w:lsdException w:name="heading 9" w:uiPriority="9" w:semiHidden="1" w:unhideWhenUsed="1" w:qFormat="1"/>
     <w:lsdException w:name="index 1" w:semiHidden="1" w:unhideWhenUsed="1"/>
     <w:lsdException w:name="index 2" w:semiHidden="1" w:unhideWhenUsed="1"/>
     <w:lsdException w:name="index 3" w:semiHidden="1" w:unhideWhenUsed="1"/>
@@ -392,22 +533,22 @@
     <w:lsdException w:name="index 7" w:semiHidden="1" w:unhideWhenUsed="1"/>
     <w:lsdException w:name="index 8" w:semiHidden="1" w:unhideWhenUsed="1"/>
     <w:lsdException w:name="index 9" w:semiHidden="1" w:unhideWhenUsed="1"/>
-    <w:lsdException w:name="toc 1" w:semiHidden="1" w:uiPriority="39" w:unhideWhenUsed="1"/>
-    <w:lsdException w:name="toc 2" w:semiHidden="1" w:uiPriority="39" w:unhideWhenUsed="1"/>
-    <w:lsdException w:name="toc 3" w:semiHidden="1" w:uiPriority="39" w:unhideWhenUsed="1"/>
-    <w:lsdException w:name="toc 4" w:semiHidden="1" w:uiPriority="39" w:unhideWhenUsed="1"/>
-    <w:lsdException w:name="toc 5" w:semiHidden="1" w:uiPriority="39" w:unhideWhenUsed="1"/>
-    <w:lsdException w:name="toc 6" w:semiHidden="1" w:uiPriority="39" w:unhideWhenUsed="1"/>
-    <w:lsdException w:name="toc 7" w:semiHidden="1" w:uiPriority="39" w:unhideWhenUsed="1"/>
-    <w:lsdException w:name="toc 8" w:semiHidden="1" w:uiPriority="39" w:unhideWhenUsed="1"/>
-    <w:lsdException w:name="toc 9" w:semiHidden="1" w:uiPriority="39" w:unhideWhenUsed="1"/>
+    <w:lsdException w:name="toc 1" w:uiPriority="39" w:semiHidden="1" w:unhideWhenUsed="1"/>
+    <w:lsdException w:name="toc 2" w:uiPriority="39" w:semiHidden="1" w:unhideWhenUsed="1"/>
+    <w:lsdException w:name="toc 3" w:uiPriority="39" w:semiHidden="1" w:unhideWhenUsed="1"/>
+    <w:lsdException w:name="toc 4" w:uiPriority="39" w:semiHidden="1" w:unhideWhenUsed="1"/>
+    <w:lsdException w:name="toc 5" w:uiPriority="39" w:semiHidden="1" w:unhideWhenUsed="1"/>
+    <w:lsdException w:name="toc 6" w:uiPriority="39" w:semiHidden="1" w:unhideWhenUsed="1"/>
+    <w:lsdException w:name="toc 7" w:uiPriority="39" w:semiHidden="1" w:unhideWhenUsed="1"/>
+    <w:lsdException w:name="toc 8" w:uiPriority="39" w:semiHidden="1" w:unhideWhenUsed="1"/>
+    <w:lsdException w:name="toc 9" w:uiPriority="39" w:semiHidden="1" w:unhideWhenUsed="1"/>
     <w:lsdException w:name="Normal Indent" w:semiHidden="1" w:unhideWhenUsed="1"/>
     <w:lsdException w:name="footnote text" w:semiHidden="1" w:unhideWhenUsed="1"/>
     <w:lsdException w:name="annotation text" w:semiHidden="1" w:unhideWhenUsed="1"/>
     <w:lsdException w:name="header" w:semiHidden="1" w:unhideWhenUsed="1"/>
     <w:lsdException w:name="footer" w:semiHidden="1" w:unhideWhenUsed="1"/>
     <w:lsdException w:name="index heading" w:semiHidden="1" w:unhideWhenUsed="1"/>
-    <w:lsdException w:name="caption" w:semiHidden="1" w:uiPriority="35" w:unhideWhenUsed="1" w:qFormat="1"/>
+    <w:lsdException w:name="caption" w:uiPriority="35" w:semiHidden="1" w:unhideWhenUsed="1" w:qFormat="1"/>
     <w:lsdException w:name="table of figures" w:semiHidden="1" w:unhideWhenUsed="1"/>
     <w:lsdException w:name="envelope address" w:semiHidden="1" w:unhideWhenUsed="1"/>
     <w:lsdException w:name="envelope return" w:semiHidden="1" w:unhideWhenUsed="1"/>
@@ -438,7 +579,7 @@
     <w:lsdException w:name="Title" w:uiPriority="10" w:qFormat="1"/>
     <w:lsdException w:name="Closing" w:semiHidden="1" w:unhideWhenUsed="1"/>
     <w:lsdException w:name="Signature" w:semiHidden="1" w:unhideWhenUsed="1"/>
-    <w:lsdException w:name="Default Paragraph Font" w:semiHidden="1" w:uiPriority="1" w:unhideWhenUsed="1"/>
+    <w:lsdException w:name="Default Paragraph Font" w:uiPriority="1" w:semiHidden="1" w:unhideWhenUsed="1"/>
     <w:lsdException w:name="Body Text" w:semiHidden="1" w:unhideWhenUsed="1"/>
     <w:lsdException w:name="Body Text Indent" w:semiHidden="1" w:unhideWhenUsed="1"/>
     <w:lsdException w:name="List Continue" w:semiHidden="1" w:unhideWhenUsed="1"/>
@@ -638,8 +779,8 @@
     <w:lsdException w:name="Subtle Reference" w:uiPriority="31" w:qFormat="1"/>
     <w:lsdException w:name="Intense Reference" w:uiPriority="32" w:qFormat="1"/>
     <w:lsdException w:name="Book Title" w:uiPriority="33" w:qFormat="1"/>
-    <w:lsdException w:name="Bibliography" w:semiHidden="1" w:uiPriority="37" w:unhideWhenUsed="1"/>
-    <w:lsdException w:name="TOC Heading" w:semiHidden="1" w:uiPriority="39" w:unhideWhenUsed="1" w:qFormat="1"/>
+    <w:lsdException w:name="Bibliography" w:uiPriority="37" w:semiHidden="1" w:unhideWhenUsed="1"/>
+    <w:lsdException w:name="TOC Heading" w:uiPriority="39" w:semiHidden="1" w:unhideWhenUsed="1" w:qFormat="1"/>
     <w:lsdException w:name="Plain Table 1" w:uiPriority="41"/>
     <w:lsdException w:name="Plain Table 2" w:uiPriority="42"/>
     <w:lsdException w:name="Plain Table 3" w:uiPriority="43"/>
@@ -750,15 +891,95 @@
     <w:lsdException w:name="Unresolved Mention" w:semiHidden="1" w:unhideWhenUsed="1"/>
     <w:lsdException w:name="Smart Link" w:semiHidden="1" w:unhideWhenUsed="1"/>
   </w:latentStyles>
-  <w:style w:type="paragraph" w:default="1" w:styleId="Normal">
+  <w:style w:type="paragraph" w:styleId="Normal" w:default="1">
     <w:name w:val="Normal"/>
     <w:qFormat/>
+    <w:pPr>
+      <w:widowControl/>
+      <w:bidi w:val="0"/>
+      <w:spacing w:lineRule="auto" w:line="259" w:before="0" w:after="160"/>
+      <w:jc w:val="left"/>
+    </w:pPr>
+    <w:rPr>
+      <w:rFonts w:ascii="Calibri" w:hAnsi="Calibri" w:eastAsia="Calibri" w:cs="" w:asciiTheme="minorHAnsi" w:cstheme="minorBidi" w:eastAsiaTheme="minorHAnsi" w:hAnsiTheme="minorHAnsi"/>
+      <w:color w:val="auto"/>
+      <w:sz w:val="22"/>
+      <w:szCs w:val="22"/>
+      <w:lang w:val="en-US" w:eastAsia="en-US" w:bidi="ar-SA"/>
+    </w:rPr>
   </w:style>
-  <w:style w:type="character" w:default="1" w:styleId="DefaultParagraphFont">
+  <w:style w:type="character" w:styleId="DefaultParagraphFont" w:default="1">
     <w:name w:val="Default Paragraph Font"/>
     <w:uiPriority w:val="1"/>
     <w:semiHidden/>
     <w:unhideWhenUsed/>
+    <w:qFormat/>
+    <w:rPr/>
+  </w:style>
+  <w:style w:type="paragraph" w:styleId="Heading">
+    <w:name w:val="Heading"/>
+    <w:basedOn w:val="Normal"/>
+    <w:next w:val="TextBody"/>
+    <w:qFormat/>
+    <w:pPr>
+      <w:keepNext w:val="true"/>
+      <w:spacing w:before="240" w:after="120"/>
+    </w:pPr>
+    <w:rPr>
+      <w:rFonts w:ascii="Liberation Sans" w:hAnsi="Liberation Sans" w:eastAsia="WenQuanYi Zen Hei Sharp" w:cs="Lohit Devanagari"/>
+      <w:sz w:val="28"/>
+      <w:szCs w:val="28"/>
+    </w:rPr>
+  </w:style>
+  <w:style w:type="paragraph" w:styleId="TextBody">
+    <w:name w:val="Body Text"/>
+    <w:basedOn w:val="Normal"/>
+    <w:pPr>
+      <w:spacing w:lineRule="auto" w:line="288" w:before="0" w:after="140"/>
+    </w:pPr>
+    <w:rPr/>
+  </w:style>
+  <w:style w:type="paragraph" w:styleId="List">
+    <w:name w:val="List"/>
+    <w:basedOn w:val="TextBody"/>
+    <w:pPr/>
+    <w:rPr>
+      <w:rFonts w:cs="Lohit Devanagari"/>
+    </w:rPr>
+  </w:style>
+  <w:style w:type="paragraph" w:styleId="Caption">
+    <w:name w:val="Caption"/>
+    <w:basedOn w:val="Normal"/>
+    <w:qFormat/>
+    <w:pPr>
+      <w:suppressLineNumbers/>
+      <w:spacing w:before="120" w:after="120"/>
+    </w:pPr>
+    <w:rPr>
+      <w:rFonts w:cs="Lohit Devanagari"/>
+      <w:i/>
+      <w:iCs/>
+      <w:sz w:val="24"/>
+      <w:szCs w:val="24"/>
+    </w:rPr>
+  </w:style>
+  <w:style w:type="paragraph" w:styleId="Index">
+    <w:name w:val="Index"/>
+    <w:basedOn w:val="Normal"/>
+    <w:qFormat/>
+    <w:pPr>
+      <w:suppressLineNumbers/>
+    </w:pPr>
+    <w:rPr>
+      <w:rFonts w:cs="Lohit Devanagari"/>
+    </w:rPr>
+  </w:style>
+  <w:style w:type="numbering" w:styleId="NoList" w:default="1">
+    <w:name w:val="No List"/>
+    <w:uiPriority w:val="99"/>
+    <w:semiHidden/>
+    <w:unhideWhenUsed/>
+    <w:qFormat/>
   </w:style>
   <w:style w:type="table" w:default="1" w:styleId="TableNormal">
     <w:name w:val="Normal Table"/>
@@ -774,12 +995,6 @@
         <w:right w:w="108" w:type="dxa"/>
       </w:tblCellMar>
     </w:tblPr>
-  </w:style>
-  <w:style w:type="numbering" w:default="1" w:styleId="NoList">
-    <w:name w:val="No List"/>
-    <w:uiPriority w:val="99"/>
-    <w:semiHidden/>
-    <w:unhideWhenUsed/>
   </w:style>
 </w:styles>
 </file>

</xml_diff>